<commit_message>
work on the executive summary
</commit_message>
<xml_diff>
--- a/Executive Summary - World Bank.docx
+++ b/Executive Summary - World Bank.docx
@@ -4,7 +4,7 @@
   <w:body>
     <w:p>
       <w:pPr>
-        <w:spacing w:line="360" w:lineRule="auto"/>
+        <w:spacing w:after="240"/>
         <w:rPr>
           <w:rFonts w:ascii="Arial" w:hAnsi="Arial" w:cs="Arial"/>
           <w:b/>
@@ -46,6 +46,7 @@
     </w:p>
     <w:p>
       <w:pPr>
+        <w:spacing w:after="240"/>
         <w:jc w:val="both"/>
         <w:rPr>
           <w:rFonts w:ascii="Arial" w:hAnsi="Arial" w:cs="Arial"/>
@@ -126,14 +127,53 @@
     </w:p>
     <w:p>
       <w:pPr>
+        <w:spacing w:after="60"/>
         <w:jc w:val="both"/>
         <w:rPr>
           <w:rFonts w:ascii="Arial" w:hAnsi="Arial" w:cs="Arial"/>
-        </w:rPr>
-      </w:pPr>
+          <w:b/>
+          <w:bCs/>
+        </w:rPr>
+      </w:pPr>
+      <w:r>
+        <w:rPr>
+          <w:rFonts w:ascii="Arial" w:hAnsi="Arial" w:cs="Arial"/>
+          <w:b/>
+          <w:bCs/>
+        </w:rPr>
+        <w:t>Fragestellungen</w:t>
+      </w:r>
     </w:p>
     <w:p>
       <w:pPr>
+        <w:spacing w:after="240"/>
+        <w:jc w:val="both"/>
+        <w:rPr>
+          <w:rFonts w:ascii="Arial" w:hAnsi="Arial" w:cs="Arial"/>
+        </w:rPr>
+      </w:pPr>
+      <w:r>
+        <w:rPr>
+          <w:rFonts w:ascii="Arial" w:hAnsi="Arial" w:cs="Arial"/>
+        </w:rPr>
+        <w:t>Das Ziel des Projekts ist, Zusammenhänge zwischen den folgenden Indikatoren zu untersuchen: (i) die HIV-Prävalenz, der Alkoholkonsum pro Kopf und welche Bedeutung dem Anteil der Erwerbsbevölkerung mit Grundbildung auf die HIV-Prävalenz zufällt, (ii) der Anteil der Erwerbsbevölkerung mit Grundbildung, die Zentralstaatsverschuldung und die Schüler-Lehrer-Relation, (iii) das BIP pro Kopf und die Tabakkonsum-Prävalenz sowie (iv) der Anteil an landwirtschaftlicher Nutzfläche und die CO</w:t>
+      </w:r>
+      <w:r>
+        <w:rPr>
+          <w:rFonts w:ascii="Arial" w:hAnsi="Arial" w:cs="Arial"/>
+          <w:vertAlign w:val="subscript"/>
+        </w:rPr>
+        <w:t>2</w:t>
+      </w:r>
+      <w:r>
+        <w:rPr>
+          <w:rFonts w:ascii="Arial" w:hAnsi="Arial" w:cs="Arial"/>
+        </w:rPr>
+        <w:t xml:space="preserve"> Emissionen pro Kopf und welche Rolle die Landesfläche in dieser Beziehung spielt.</w:t>
+      </w:r>
+    </w:p>
+    <w:p>
+      <w:pPr>
         <w:spacing w:after="60"/>
         <w:jc w:val="both"/>
         <w:rPr>
@@ -148,133 +188,281 @@
           <w:b/>
           <w:bCs/>
         </w:rPr>
-        <w:t>Fragestellungen</w:t>
+        <w:t>Problematik und Methodik</w:t>
       </w:r>
     </w:p>
     <w:p>
       <w:pPr>
+        <w:spacing w:after="240"/>
         <w:jc w:val="both"/>
         <w:rPr>
           <w:rFonts w:ascii="Arial" w:hAnsi="Arial" w:cs="Arial"/>
-          <w:i/>
-          <w:iCs/>
-          <w:color w:val="FF0000"/>
-          <w:u w:val="single"/>
-        </w:rPr>
-      </w:pPr>
-      <w:r>
-        <w:rPr>
-          <w:rFonts w:ascii="Arial" w:hAnsi="Arial" w:cs="Arial"/>
-          <w:i/>
-          <w:iCs/>
-          <w:color w:val="FF0000"/>
-          <w:u w:val="single"/>
-        </w:rPr>
-        <w:t>ALTERNATIVE 1:</w:t>
+        </w:rPr>
+      </w:pPr>
+      <w:r>
+        <w:rPr>
+          <w:rFonts w:ascii="Arial" w:hAnsi="Arial" w:cs="Arial"/>
+        </w:rPr>
+        <w:t>Die Längsschnittdaten sehen sich mit Herausforderungen wie Erhebungsschwierigkeiten und daraus resultierenden Datenlücken konfrontiert</w:t>
+      </w:r>
+      <w:r>
+        <w:rPr>
+          <w:rFonts w:ascii="Arial" w:hAnsi="Arial" w:cs="Arial"/>
+        </w:rPr>
+        <w:t>.</w:t>
+      </w:r>
+      <w:r>
+        <w:rPr>
+          <w:rFonts w:ascii="Arial" w:hAnsi="Arial" w:cs="Arial"/>
+        </w:rPr>
+        <w:t xml:space="preserve"> </w:t>
+      </w:r>
+      <w:r>
+        <w:rPr>
+          <w:rFonts w:ascii="Arial" w:hAnsi="Arial" w:cs="Arial"/>
+        </w:rPr>
+        <w:t>Außerdem liegen für die CO</w:t>
+      </w:r>
+      <w:r>
+        <w:rPr>
+          <w:rFonts w:ascii="Arial" w:hAnsi="Arial" w:cs="Arial"/>
+          <w:vertAlign w:val="subscript"/>
+        </w:rPr>
+        <w:t>2</w:t>
+      </w:r>
+      <w:r>
+        <w:rPr>
+          <w:rFonts w:ascii="Arial" w:hAnsi="Arial" w:cs="Arial"/>
+        </w:rPr>
+        <w:t xml:space="preserve"> Emissionen bei rund </w:t>
+      </w:r>
+      <w:r>
+        <w:rPr>
+          <w:rFonts w:ascii="Arial" w:hAnsi="Arial" w:cs="Arial"/>
+        </w:rPr>
+        <w:t>zehn</w:t>
+      </w:r>
+      <w:r>
+        <w:rPr>
+          <w:rFonts w:ascii="Arial" w:hAnsi="Arial" w:cs="Arial"/>
+        </w:rPr>
+        <w:t xml:space="preserve"> </w:t>
+      </w:r>
+      <w:r>
+        <w:rPr>
+          <w:rFonts w:ascii="Arial" w:hAnsi="Arial" w:cs="Arial"/>
+        </w:rPr>
+        <w:t xml:space="preserve">Prozent </w:t>
+      </w:r>
+      <w:r>
+        <w:rPr>
+          <w:rFonts w:ascii="Arial" w:hAnsi="Arial" w:cs="Arial"/>
+        </w:rPr>
+        <w:t xml:space="preserve">der vorliegenden Daten fehlerhafte Werte vor, die um das Zehnfache </w:t>
+      </w:r>
+      <w:r>
+        <w:rPr>
+          <w:rFonts w:ascii="Arial" w:hAnsi="Arial" w:cs="Arial"/>
+        </w:rPr>
+        <w:t>oder</w:t>
+      </w:r>
+      <w:r>
+        <w:rPr>
+          <w:rFonts w:ascii="Arial" w:hAnsi="Arial" w:cs="Arial"/>
+        </w:rPr>
+        <w:t xml:space="preserve"> Hundertfach</w:t>
+      </w:r>
+      <w:r>
+        <w:rPr>
+          <w:rFonts w:ascii="Arial" w:hAnsi="Arial" w:cs="Arial"/>
+        </w:rPr>
+        <w:t>e</w:t>
+      </w:r>
+      <w:r>
+        <w:rPr>
+          <w:rFonts w:ascii="Arial" w:hAnsi="Arial" w:cs="Arial"/>
+        </w:rPr>
+        <w:t xml:space="preserve"> </w:t>
+      </w:r>
+      <w:r>
+        <w:rPr>
+          <w:rFonts w:ascii="Arial" w:hAnsi="Arial" w:cs="Arial"/>
+        </w:rPr>
+        <w:t>niedriger</w:t>
+      </w:r>
+      <w:r>
+        <w:rPr>
+          <w:rFonts w:ascii="Arial" w:hAnsi="Arial" w:cs="Arial"/>
+        </w:rPr>
+        <w:t xml:space="preserve"> </w:t>
+      </w:r>
+      <w:r>
+        <w:rPr>
+          <w:rFonts w:ascii="Arial" w:hAnsi="Arial" w:cs="Arial"/>
+        </w:rPr>
+        <w:t>ausfallen</w:t>
+      </w:r>
+      <w:r>
+        <w:rPr>
+          <w:rFonts w:ascii="Arial" w:hAnsi="Arial" w:cs="Arial"/>
+        </w:rPr>
+        <w:t xml:space="preserve"> als </w:t>
+      </w:r>
+      <w:r>
+        <w:rPr>
+          <w:rFonts w:ascii="Arial" w:hAnsi="Arial" w:cs="Arial"/>
+        </w:rPr>
+        <w:t>in der Realität. Nach entsprechender Rücksprache w</w:t>
+      </w:r>
+      <w:r>
+        <w:rPr>
+          <w:rFonts w:ascii="Arial" w:hAnsi="Arial" w:cs="Arial"/>
+        </w:rPr>
+        <w:t>u</w:t>
+      </w:r>
+      <w:r>
+        <w:rPr>
+          <w:rFonts w:ascii="Arial" w:hAnsi="Arial" w:cs="Arial"/>
+        </w:rPr>
+        <w:t xml:space="preserve">rden diese zwar in die Analyse mitaufgenommen, allerdings als Fehler berücksichtigt und damit die Aussagekraft auf die wahrhaftigen Daten beschränkt. Die Zusammenhänge zwischen den einzelnen Indikatoren werden </w:t>
+      </w:r>
+      <w:r>
+        <w:rPr>
+          <w:rFonts w:ascii="Arial" w:hAnsi="Arial" w:cs="Arial"/>
+        </w:rPr>
+        <w:t>mit</w:t>
+      </w:r>
+      <w:r>
+        <w:rPr>
+          <w:rFonts w:ascii="Arial" w:hAnsi="Arial" w:cs="Arial"/>
+        </w:rPr>
+        <w:t xml:space="preserve"> einer Vielzahl </w:t>
+      </w:r>
+      <w:r>
+        <w:rPr>
+          <w:rFonts w:ascii="Arial" w:hAnsi="Arial" w:cs="Arial"/>
+        </w:rPr>
+        <w:t>vo</w:t>
+      </w:r>
+      <w:r>
+        <w:rPr>
+          <w:rFonts w:ascii="Arial" w:hAnsi="Arial" w:cs="Arial"/>
+        </w:rPr>
+        <w:t xml:space="preserve">n unterschiedlichen Visualisierungen </w:t>
+      </w:r>
+      <w:r>
+        <w:rPr>
+          <w:rFonts w:ascii="Arial" w:hAnsi="Arial" w:cs="Arial"/>
+        </w:rPr>
+        <w:t xml:space="preserve">(z.B. Punkt-, Linien-, Säulen- und Boxdiagramme) </w:t>
+      </w:r>
+      <w:r>
+        <w:rPr>
+          <w:rFonts w:ascii="Arial" w:hAnsi="Arial" w:cs="Arial"/>
+        </w:rPr>
+        <w:t>ausgewertet</w:t>
+      </w:r>
+      <w:r>
+        <w:rPr>
+          <w:rFonts w:ascii="Arial" w:hAnsi="Arial" w:cs="Arial"/>
+        </w:rPr>
+        <w:t xml:space="preserve">. </w:t>
+      </w:r>
+      <w:r>
+        <w:rPr>
+          <w:rFonts w:ascii="Arial" w:hAnsi="Arial" w:cs="Arial"/>
+        </w:rPr>
+        <w:t xml:space="preserve">Aufgrund der </w:t>
+      </w:r>
+      <w:r>
+        <w:rPr>
+          <w:rFonts w:ascii="Arial" w:hAnsi="Arial" w:cs="Arial"/>
+        </w:rPr>
+        <w:t xml:space="preserve">mannigfaltigen Charakteristika und geringen Vergleichbarkeit der untersuchten Länder </w:t>
+      </w:r>
+      <w:r>
+        <w:rPr>
+          <w:rFonts w:ascii="Arial" w:hAnsi="Arial" w:cs="Arial"/>
+        </w:rPr>
+        <w:t xml:space="preserve">wird im Laufe der Analyse innerhalb der Fragestellungen zudem eine </w:t>
+      </w:r>
+      <w:r>
+        <w:rPr>
+          <w:rFonts w:ascii="Arial" w:hAnsi="Arial" w:cs="Arial"/>
+        </w:rPr>
+        <w:t>Kategorisierung</w:t>
+      </w:r>
+      <w:r>
+        <w:rPr>
+          <w:rFonts w:ascii="Arial" w:hAnsi="Arial" w:cs="Arial"/>
+        </w:rPr>
+        <w:t xml:space="preserve"> der Länder </w:t>
+      </w:r>
+      <w:r>
+        <w:rPr>
+          <w:rFonts w:ascii="Arial" w:hAnsi="Arial" w:cs="Arial"/>
+        </w:rPr>
+        <w:t>in</w:t>
+      </w:r>
+      <w:r>
+        <w:rPr>
+          <w:rFonts w:ascii="Arial" w:hAnsi="Arial" w:cs="Arial"/>
+        </w:rPr>
+        <w:t xml:space="preserve"> äquidistante Quantile</w:t>
+      </w:r>
+      <w:r>
+        <w:rPr>
+          <w:rFonts w:ascii="Arial" w:hAnsi="Arial" w:cs="Arial"/>
+        </w:rPr>
+        <w:t xml:space="preserve"> nach thematischen gewählten Indikatoren</w:t>
+      </w:r>
+      <w:r>
+        <w:rPr>
+          <w:rFonts w:ascii="Arial" w:hAnsi="Arial" w:cs="Arial"/>
+        </w:rPr>
+        <w:t xml:space="preserve"> unternommen</w:t>
+      </w:r>
+      <w:r>
+        <w:rPr>
+          <w:rFonts w:ascii="Arial" w:hAnsi="Arial" w:cs="Arial"/>
+        </w:rPr>
+        <w:t xml:space="preserve">, um aussagekräftigere Datengruppen zu generieren </w:t>
+      </w:r>
+      <w:r>
+        <w:rPr>
+          <w:rFonts w:ascii="Arial" w:hAnsi="Arial" w:cs="Arial"/>
+        </w:rPr>
+        <w:t>- je nach vorliegender Datenmenge in drei oder fünf Gruppen.</w:t>
+      </w:r>
+      <w:r>
+        <w:rPr>
+          <w:rFonts w:ascii="Arial" w:hAnsi="Arial" w:cs="Arial"/>
+        </w:rPr>
+        <w:t xml:space="preserve"> </w:t>
       </w:r>
     </w:p>
     <w:p>
       <w:pPr>
+        <w:spacing w:after="60"/>
         <w:jc w:val="both"/>
         <w:rPr>
           <w:rFonts w:ascii="Arial" w:hAnsi="Arial" w:cs="Arial"/>
-          <w:color w:val="FF0000"/>
-        </w:rPr>
-      </w:pPr>
-      <w:r>
-        <w:rPr>
-          <w:rFonts w:ascii="Arial" w:hAnsi="Arial" w:cs="Arial"/>
-          <w:color w:val="FF0000"/>
-        </w:rPr>
-        <w:t>Das Ziel des Projekts ist, Zusammenhänge und Einflüsse zwischen einer Auswahl an Indikatoren der World</w:t>
-      </w:r>
-      <w:r>
-        <w:rPr>
-          <w:rFonts w:ascii="Arial" w:hAnsi="Arial" w:cs="Arial"/>
-          <w:color w:val="FF0000"/>
-        </w:rPr>
-        <w:t xml:space="preserve"> B</w:t>
-      </w:r>
-      <w:r>
-        <w:rPr>
-          <w:rFonts w:ascii="Arial" w:hAnsi="Arial" w:cs="Arial"/>
-          <w:color w:val="FF0000"/>
-        </w:rPr>
-        <w:t xml:space="preserve">ank Datenbank zu untersuchen. Dies erfolgt unter Betrachtung von mehreren Fragestellungen, kategorisiert in fünf Themenbereiche: (i) </w:t>
-      </w:r>
-      <w:r>
-        <w:rPr>
-          <w:rFonts w:ascii="Arial" w:hAnsi="Arial" w:cs="Arial"/>
-          <w:color w:val="FF0000"/>
-        </w:rPr>
-        <w:t>der Zugang zur</w:t>
-      </w:r>
-      <w:r>
-        <w:rPr>
-          <w:rFonts w:ascii="Arial" w:hAnsi="Arial" w:cs="Arial"/>
-          <w:color w:val="FF0000"/>
-        </w:rPr>
-        <w:t xml:space="preserve"> Elektrizität und das nationale Einkommen, (ii) die Bildung, (iii) das menschliche Abwe</w:t>
-      </w:r>
-      <w:r>
-        <w:rPr>
-          <w:rFonts w:ascii="Arial" w:hAnsi="Arial" w:cs="Arial"/>
-          <w:color w:val="FF0000"/>
-        </w:rPr>
-        <w:t>hrschwächevirus („HIV“)</w:t>
-      </w:r>
-      <w:r>
-        <w:rPr>
-          <w:rFonts w:ascii="Arial" w:hAnsi="Arial" w:cs="Arial"/>
-          <w:color w:val="FF0000"/>
-        </w:rPr>
-        <w:t>, (iv)</w:t>
-      </w:r>
-      <w:r>
-        <w:rPr>
-          <w:rFonts w:ascii="Arial" w:hAnsi="Arial" w:cs="Arial"/>
-          <w:color w:val="FF0000"/>
-        </w:rPr>
-        <w:t xml:space="preserve"> der</w:t>
-      </w:r>
-      <w:r>
-        <w:rPr>
-          <w:rFonts w:ascii="Arial" w:hAnsi="Arial" w:cs="Arial"/>
-          <w:color w:val="FF0000"/>
-        </w:rPr>
-        <w:t xml:space="preserve"> Tabakkonsum </w:t>
-      </w:r>
-      <w:r>
-        <w:rPr>
-          <w:rFonts w:ascii="Arial" w:hAnsi="Arial" w:cs="Arial"/>
-          <w:color w:val="FF0000"/>
-        </w:rPr>
-        <w:t>sowie</w:t>
-      </w:r>
-      <w:r>
-        <w:rPr>
-          <w:rFonts w:ascii="Arial" w:hAnsi="Arial" w:cs="Arial"/>
-          <w:color w:val="FF0000"/>
-        </w:rPr>
-        <w:t xml:space="preserve"> (v) </w:t>
-      </w:r>
-      <w:r>
-        <w:rPr>
-          <w:rFonts w:ascii="Arial" w:hAnsi="Arial" w:cs="Arial"/>
-          <w:color w:val="FF0000"/>
-        </w:rPr>
-        <w:t xml:space="preserve">die </w:t>
-      </w:r>
-      <w:r>
-        <w:rPr>
-          <w:rFonts w:ascii="Arial" w:hAnsi="Arial" w:cs="Arial"/>
-          <w:color w:val="FF0000"/>
-        </w:rPr>
-        <w:t>Landwirtschaft.</w:t>
+          <w:b/>
+          <w:bCs/>
+        </w:rPr>
+      </w:pPr>
+      <w:r>
+        <w:rPr>
+          <w:rFonts w:ascii="Arial" w:hAnsi="Arial" w:cs="Arial"/>
+          <w:b/>
+          <w:bCs/>
+        </w:rPr>
+        <w:t>Ergebnisse</w:t>
       </w:r>
     </w:p>
     <w:p>
       <w:pPr>
+        <w:spacing w:after="240"/>
         <w:jc w:val="both"/>
         <w:rPr>
           <w:rFonts w:ascii="Arial" w:hAnsi="Arial" w:cs="Arial"/>
@@ -286,32 +474,26 @@
           <w:rFonts w:ascii="Arial" w:hAnsi="Arial" w:cs="Arial"/>
           <w:color w:val="FF0000"/>
         </w:rPr>
-        <w:t>___________________________________________________________________</w:t>
+        <w:t>[VGL. BEISPIELABGABE UND FÜGE ERGEBNISSE EIN]</w:t>
       </w:r>
     </w:p>
     <w:p>
       <w:pPr>
-        <w:pBdr>
-          <w:top w:val="none" w:sz="0" w:space="0" w:color="auto"/>
-        </w:pBdr>
+        <w:spacing w:after="60"/>
         <w:jc w:val="both"/>
         <w:rPr>
           <w:rFonts w:ascii="Arial" w:hAnsi="Arial" w:cs="Arial"/>
-          <w:i/>
-          <w:iCs/>
-          <w:color w:val="FF0000"/>
-          <w:u w:val="single"/>
-        </w:rPr>
-      </w:pPr>
-      <w:r>
-        <w:rPr>
-          <w:rFonts w:ascii="Arial" w:hAnsi="Arial" w:cs="Arial"/>
-          <w:i/>
-          <w:iCs/>
-          <w:color w:val="FF0000"/>
-          <w:u w:val="single"/>
-        </w:rPr>
-        <w:t>ALTERNATIVE 2:</w:t>
+          <w:b/>
+          <w:bCs/>
+        </w:rPr>
+      </w:pPr>
+      <w:r>
+        <w:rPr>
+          <w:rFonts w:ascii="Arial" w:hAnsi="Arial" w:cs="Arial"/>
+          <w:b/>
+          <w:bCs/>
+        </w:rPr>
+        <w:t>Ausblick</w:t>
       </w:r>
     </w:p>
     <w:p>
@@ -325,695 +507,67 @@
       <w:r>
         <w:rPr>
           <w:rFonts w:ascii="Arial" w:hAnsi="Arial" w:cs="Arial"/>
+        </w:rPr>
+        <w:t xml:space="preserve">Methodische Herausforderungen in der Analyse umfassen Datenlücken in den Längsschnittdaten </w:t>
+      </w:r>
+      <w:r>
+        <w:rPr>
+          <w:rFonts w:ascii="Arial" w:hAnsi="Arial" w:cs="Arial"/>
+        </w:rPr>
+        <w:t>sowie die Vergleichbarkeit der inkongruenten Länder.</w:t>
+      </w:r>
+      <w:r>
+        <w:rPr>
+          <w:rFonts w:ascii="Arial" w:hAnsi="Arial" w:cs="Arial"/>
           <w:color w:val="FF0000"/>
         </w:rPr>
-        <w:t xml:space="preserve">Das Ziel des Projekts ist, Zusammenhänge zwischen den folgenden Indikatoren </w:t>
-      </w:r>
-      <w:r>
-        <w:rPr>
-          <w:rFonts w:ascii="Arial" w:hAnsi="Arial" w:cs="Arial"/>
-          <w:color w:val="FF0000"/>
-        </w:rPr>
-        <w:t>z</w:t>
-      </w:r>
-      <w:r>
-        <w:rPr>
-          <w:rFonts w:ascii="Arial" w:hAnsi="Arial" w:cs="Arial"/>
-          <w:color w:val="FF0000"/>
-        </w:rPr>
-        <w:t>u untersuchen: (i) der Zugang zu Elektrizität und das nationale Einkommen sowie welche Rolle die Landesfläche und/oder Einwohnerzahl hierbei spielt, (ii) de</w:t>
-      </w:r>
-      <w:r>
-        <w:rPr>
-          <w:rFonts w:ascii="Arial" w:hAnsi="Arial" w:cs="Arial"/>
-          <w:color w:val="FF0000"/>
-        </w:rPr>
-        <w:t>r</w:t>
-      </w:r>
-      <w:r>
-        <w:rPr>
-          <w:rFonts w:ascii="Arial" w:hAnsi="Arial" w:cs="Arial"/>
-          <w:color w:val="FF0000"/>
-        </w:rPr>
-        <w:t xml:space="preserve"> Anteil der Erwerbsbevölkerung mit Grundausbildung, d</w:t>
-      </w:r>
-      <w:r>
-        <w:rPr>
-          <w:rFonts w:ascii="Arial" w:hAnsi="Arial" w:cs="Arial"/>
-          <w:color w:val="FF0000"/>
-        </w:rPr>
-        <w:t>ie</w:t>
-      </w:r>
-      <w:r>
-        <w:rPr>
-          <w:rFonts w:ascii="Arial" w:hAnsi="Arial" w:cs="Arial"/>
-          <w:color w:val="FF0000"/>
-        </w:rPr>
-        <w:t xml:space="preserve"> zentrale Staatsverschuldung und d</w:t>
-      </w:r>
-      <w:r>
-        <w:rPr>
-          <w:rFonts w:ascii="Arial" w:hAnsi="Arial" w:cs="Arial"/>
-          <w:color w:val="FF0000"/>
-        </w:rPr>
-        <w:t>ie</w:t>
-      </w:r>
-      <w:r>
-        <w:rPr>
-          <w:rFonts w:ascii="Arial" w:hAnsi="Arial" w:cs="Arial"/>
-          <w:color w:val="FF0000"/>
-        </w:rPr>
-        <w:t xml:space="preserve"> Schüler-Lehrer-</w:t>
-      </w:r>
-      <w:r>
-        <w:rPr>
-          <w:rFonts w:ascii="Arial" w:hAnsi="Arial" w:cs="Arial"/>
-          <w:color w:val="FF0000"/>
-        </w:rPr>
-        <w:t>Relation</w:t>
-      </w:r>
-      <w:r>
-        <w:rPr>
-          <w:rFonts w:ascii="Arial" w:hAnsi="Arial" w:cs="Arial"/>
-          <w:color w:val="FF0000"/>
-        </w:rPr>
-        <w:t>, (iii) die HIV-Prävalenz</w:t>
-      </w:r>
-      <w:r>
-        <w:rPr>
-          <w:rFonts w:ascii="Arial" w:hAnsi="Arial" w:cs="Arial"/>
-          <w:color w:val="FF0000"/>
+        <w:t xml:space="preserve"> </w:t>
+      </w:r>
+      <w:r>
+        <w:rPr>
+          <w:rFonts w:ascii="Arial" w:hAnsi="Arial" w:cs="Arial"/>
+        </w:rPr>
+        <w:t xml:space="preserve">Die Ergebnisse betonen die Wichtigkeit </w:t>
+      </w:r>
+      <w:r>
+        <w:rPr>
+          <w:rFonts w:ascii="Arial" w:hAnsi="Arial" w:cs="Arial"/>
+        </w:rPr>
+        <w:t xml:space="preserve">von </w:t>
+      </w:r>
+      <w:r>
+        <w:rPr>
+          <w:rFonts w:ascii="Arial" w:hAnsi="Arial" w:cs="Arial"/>
+        </w:rPr>
+        <w:t>präziseren Datenerfassungsmethoden</w:t>
+      </w:r>
+      <w:r>
+        <w:rPr>
+          <w:rFonts w:ascii="Arial" w:hAnsi="Arial" w:cs="Arial"/>
         </w:rPr>
         <w:t xml:space="preserve">, </w:t>
       </w:r>
       <w:r>
         <w:rPr>
           <w:rFonts w:ascii="Arial" w:hAnsi="Arial" w:cs="Arial"/>
-          <w:color w:val="FF0000"/>
-        </w:rPr>
-        <w:t xml:space="preserve">der Alkoholkonsum </w:t>
-      </w:r>
-      <w:r>
-        <w:rPr>
-          <w:rFonts w:ascii="Arial" w:hAnsi="Arial" w:cs="Arial"/>
-          <w:color w:val="FF0000"/>
-        </w:rPr>
-        <w:t xml:space="preserve">pro Kopf und welche Bedeutung dem </w:t>
-      </w:r>
-      <w:r>
-        <w:rPr>
-          <w:rFonts w:ascii="Arial" w:hAnsi="Arial" w:cs="Arial"/>
-          <w:color w:val="FF0000"/>
-        </w:rPr>
-        <w:t>Anteil der Erwerbsbevölkerung mit Grundausbildung</w:t>
-      </w:r>
-      <w:r>
-        <w:rPr>
-          <w:rFonts w:ascii="Arial" w:hAnsi="Arial" w:cs="Arial"/>
-          <w:color w:val="FF0000"/>
-        </w:rPr>
-        <w:t xml:space="preserve"> auf die HIV-Prävalenz zufällt, (iv) das BIP pro Kopf und die Tabakkonsum-Prävalenz sowie (v) der Anteil an landwirtschaftliche</w:t>
-      </w:r>
-      <w:r>
-        <w:rPr>
-          <w:rFonts w:ascii="Arial" w:hAnsi="Arial" w:cs="Arial"/>
-          <w:color w:val="FF0000"/>
-        </w:rPr>
-        <w:t>r</w:t>
-      </w:r>
-      <w:r>
-        <w:rPr>
-          <w:rFonts w:ascii="Arial" w:hAnsi="Arial" w:cs="Arial"/>
-          <w:color w:val="FF0000"/>
-        </w:rPr>
-        <w:t xml:space="preserve"> Nutzfläche und d</w:t>
-      </w:r>
-      <w:r>
-        <w:rPr>
-          <w:rFonts w:ascii="Arial" w:hAnsi="Arial" w:cs="Arial"/>
-          <w:color w:val="FF0000"/>
-        </w:rPr>
-        <w:t>ie</w:t>
-      </w:r>
-      <w:r>
-        <w:rPr>
-          <w:rFonts w:ascii="Arial" w:hAnsi="Arial" w:cs="Arial"/>
-          <w:color w:val="FF0000"/>
-        </w:rPr>
-        <w:t xml:space="preserve"> CO2 Emissionen pro Kopf und welchen Einfluss die allgemeine Landesfläche </w:t>
-      </w:r>
-      <w:r>
-        <w:rPr>
-          <w:rFonts w:ascii="Arial" w:hAnsi="Arial" w:cs="Arial"/>
-          <w:color w:val="FF0000"/>
-        </w:rPr>
-        <w:t xml:space="preserve">auf diese Beziehung </w:t>
-      </w:r>
-      <w:r>
-        <w:rPr>
-          <w:rFonts w:ascii="Arial" w:hAnsi="Arial" w:cs="Arial"/>
-          <w:color w:val="FF0000"/>
-        </w:rPr>
-        <w:t>hat.</w:t>
-      </w:r>
-    </w:p>
-    <w:p>
-      <w:pPr>
-        <w:jc w:val="both"/>
-        <w:rPr>
-          <w:rFonts w:ascii="Arial" w:hAnsi="Arial" w:cs="Arial"/>
-        </w:rPr>
-      </w:pPr>
-    </w:p>
-    <w:p>
-      <w:pPr>
-        <w:spacing w:after="60"/>
-        <w:jc w:val="both"/>
-        <w:rPr>
-          <w:rFonts w:ascii="Arial" w:hAnsi="Arial" w:cs="Arial"/>
-          <w:b/>
-          <w:bCs/>
-        </w:rPr>
-      </w:pPr>
-      <w:r>
-        <w:rPr>
-          <w:rFonts w:ascii="Arial" w:hAnsi="Arial" w:cs="Arial"/>
-          <w:b/>
-          <w:bCs/>
-        </w:rPr>
-        <w:t>Problematik und Methodik</w:t>
-      </w:r>
-    </w:p>
-    <w:p>
-      <w:pPr>
-        <w:jc w:val="both"/>
-        <w:rPr>
-          <w:rFonts w:ascii="Arial" w:hAnsi="Arial" w:cs="Arial"/>
-        </w:rPr>
-      </w:pPr>
-      <w:r>
-        <w:rPr>
-          <w:rFonts w:ascii="Arial" w:hAnsi="Arial" w:cs="Arial"/>
-        </w:rPr>
-        <w:t>Die Längsschnittdaten sehen sich mit Herausforderungen wie Erhebungs</w:t>
-      </w:r>
-      <w:r>
-        <w:rPr>
-          <w:rFonts w:ascii="Arial" w:hAnsi="Arial" w:cs="Arial"/>
-        </w:rPr>
-        <w:t>-</w:t>
-      </w:r>
-      <w:r>
-        <w:rPr>
-          <w:rFonts w:ascii="Arial" w:hAnsi="Arial" w:cs="Arial"/>
-        </w:rPr>
-        <w:t xml:space="preserve">schwierigkeiten und daraus resultierenden </w:t>
-      </w:r>
-      <w:r>
-        <w:rPr>
-          <w:rFonts w:ascii="Arial" w:hAnsi="Arial" w:cs="Arial"/>
-        </w:rPr>
-        <w:t xml:space="preserve">arbiträren und strukturellen </w:t>
-      </w:r>
-      <w:r>
-        <w:rPr>
-          <w:rFonts w:ascii="Arial" w:hAnsi="Arial" w:cs="Arial"/>
-        </w:rPr>
-        <w:t>Datenlücken konfrontiert</w:t>
-      </w:r>
-      <w:r>
-        <w:rPr>
-          <w:rFonts w:ascii="Arial" w:hAnsi="Arial" w:cs="Arial"/>
-        </w:rPr>
-        <w:t>.</w:t>
-      </w:r>
-    </w:p>
-    <w:p>
-      <w:pPr>
-        <w:jc w:val="both"/>
-        <w:rPr>
-          <w:rFonts w:ascii="Arial" w:hAnsi="Arial" w:cs="Arial"/>
-          <w:i/>
-          <w:iCs/>
-          <w:color w:val="FF0000"/>
-        </w:rPr>
-      </w:pPr>
-      <w:r>
-        <w:rPr>
-          <w:rFonts w:ascii="Arial" w:hAnsi="Arial" w:cs="Arial"/>
-          <w:i/>
-          <w:iCs/>
-          <w:color w:val="FF0000"/>
-        </w:rPr>
-        <w:t>[PROBLEME DURCH FEHLENDE DATEN UND WIE DAMIT UMGEGANGEN WIRD</w:t>
-      </w:r>
-    </w:p>
-    <w:p>
-      <w:pPr>
-        <w:pStyle w:val="Listenabsatz"/>
-        <w:numPr>
-          <w:ilvl w:val="0"/>
-          <w:numId w:val="2"/>
-        </w:numPr>
-        <w:jc w:val="both"/>
-        <w:rPr>
-          <w:rFonts w:ascii="Arial" w:hAnsi="Arial" w:cs="Arial"/>
-          <w:i/>
-          <w:iCs/>
-          <w:color w:val="FF0000"/>
-        </w:rPr>
-      </w:pPr>
-      <w:r>
-        <w:rPr>
-          <w:rFonts w:ascii="Arial" w:hAnsi="Arial" w:cs="Arial"/>
-          <w:i/>
-          <w:iCs/>
-          <w:color w:val="FF0000"/>
-        </w:rPr>
-        <w:t>ARBITRÄR: FEHLENDE DATEN OHNE ERKENNBARES MUSTER</w:t>
-      </w:r>
-    </w:p>
-    <w:p>
-      <w:pPr>
-        <w:pStyle w:val="Listenabsatz"/>
-        <w:numPr>
-          <w:ilvl w:val="0"/>
-          <w:numId w:val="2"/>
-        </w:numPr>
-        <w:jc w:val="both"/>
-        <w:rPr>
-          <w:rFonts w:ascii="Arial" w:hAnsi="Arial" w:cs="Arial"/>
-          <w:i/>
-          <w:iCs/>
-          <w:color w:val="FF0000"/>
-        </w:rPr>
-      </w:pPr>
-      <w:r>
-        <w:rPr>
-          <w:rFonts w:ascii="Arial" w:hAnsi="Arial" w:cs="Arial"/>
-          <w:i/>
-          <w:iCs/>
-          <w:color w:val="FF0000"/>
-        </w:rPr>
-        <w:t>STRUKTURELL: FEHL. DATEN FÜR ALLE LÄNDER IN GLEICHEN JAHREN</w:t>
-      </w:r>
-      <w:r>
-        <w:rPr>
-          <w:rFonts w:ascii="Arial" w:hAnsi="Arial" w:cs="Arial"/>
-          <w:i/>
-          <w:iCs/>
-          <w:color w:val="FF0000"/>
-        </w:rPr>
-        <w:t xml:space="preserve">] </w:t>
-      </w:r>
-    </w:p>
-    <w:p>
-      <w:pPr>
-        <w:jc w:val="both"/>
-        <w:rPr>
-          <w:rFonts w:ascii="Arial" w:hAnsi="Arial" w:cs="Arial"/>
-        </w:rPr>
-      </w:pPr>
-      <w:r>
-        <w:rPr>
-          <w:rFonts w:ascii="Arial" w:hAnsi="Arial" w:cs="Arial"/>
-        </w:rPr>
-        <w:t xml:space="preserve">Außerdem liegen für die CO2 Emissionen bei rund </w:t>
-      </w:r>
-      <w:r>
-        <w:rPr>
-          <w:rFonts w:ascii="Arial" w:hAnsi="Arial" w:cs="Arial"/>
-        </w:rPr>
-        <w:t>zehn</w:t>
-      </w:r>
-      <w:r>
-        <w:rPr>
-          <w:rFonts w:ascii="Arial" w:hAnsi="Arial" w:cs="Arial"/>
-        </w:rPr>
-        <w:t xml:space="preserve"> </w:t>
-      </w:r>
-      <w:r>
-        <w:rPr>
-          <w:rFonts w:ascii="Arial" w:hAnsi="Arial" w:cs="Arial"/>
-        </w:rPr>
-        <w:t xml:space="preserve">Prozent </w:t>
-      </w:r>
-      <w:r>
-        <w:rPr>
-          <w:rFonts w:ascii="Arial" w:hAnsi="Arial" w:cs="Arial"/>
-        </w:rPr>
-        <w:t>der vorliegenden Daten fehlerhafte Werte vor, die um das Zehnfache (bei zwei Einträgen das Hundertfach</w:t>
-      </w:r>
-      <w:r>
-        <w:rPr>
-          <w:rFonts w:ascii="Arial" w:hAnsi="Arial" w:cs="Arial"/>
-        </w:rPr>
-        <w:t>e</w:t>
-      </w:r>
-      <w:r>
-        <w:rPr>
-          <w:rFonts w:ascii="Arial" w:hAnsi="Arial" w:cs="Arial"/>
-        </w:rPr>
-        <w:t xml:space="preserve">) kleiner </w:t>
-      </w:r>
-      <w:r>
-        <w:rPr>
-          <w:rFonts w:ascii="Arial" w:hAnsi="Arial" w:cs="Arial"/>
-        </w:rPr>
-        <w:t>ausfallen</w:t>
-      </w:r>
-      <w:r>
-        <w:rPr>
-          <w:rFonts w:ascii="Arial" w:hAnsi="Arial" w:cs="Arial"/>
-        </w:rPr>
-        <w:t xml:space="preserve"> als </w:t>
-      </w:r>
-      <w:r>
-        <w:rPr>
-          <w:rFonts w:ascii="Arial" w:hAnsi="Arial" w:cs="Arial"/>
-        </w:rPr>
-        <w:t xml:space="preserve">in der Realität. Nach entsprechender Rücksprache werden diese zwar in die Analyse mitaufgenommen, allerdings gleichzeitig als ausreißende Fehler berücksichtigt und damit die Aussagekraft auf die wahrhaftigen Daten beschränkt. Die Zusammenhänge zwischen den einzelnen Indikatoren werden </w:t>
-      </w:r>
-      <w:r>
-        <w:rPr>
-          <w:rFonts w:ascii="Arial" w:hAnsi="Arial" w:cs="Arial"/>
-        </w:rPr>
-        <w:t>mit</w:t>
-      </w:r>
-      <w:r>
-        <w:rPr>
-          <w:rFonts w:ascii="Arial" w:hAnsi="Arial" w:cs="Arial"/>
-        </w:rPr>
-        <w:t xml:space="preserve"> einer Vielzahl </w:t>
-      </w:r>
-      <w:r>
-        <w:rPr>
-          <w:rFonts w:ascii="Arial" w:hAnsi="Arial" w:cs="Arial"/>
-        </w:rPr>
-        <w:t>vo</w:t>
-      </w:r>
-      <w:r>
-        <w:rPr>
-          <w:rFonts w:ascii="Arial" w:hAnsi="Arial" w:cs="Arial"/>
-        </w:rPr>
-        <w:t xml:space="preserve">n unterschiedlichen Visualisierungen </w:t>
-      </w:r>
-      <w:r>
-        <w:rPr>
-          <w:rFonts w:ascii="Arial" w:hAnsi="Arial" w:cs="Arial"/>
-        </w:rPr>
-        <w:t xml:space="preserve">(z.B. Punkt-, Linien-, Säulen- und Boxdiagramme) </w:t>
-      </w:r>
-      <w:r>
-        <w:rPr>
-          <w:rFonts w:ascii="Arial" w:hAnsi="Arial" w:cs="Arial"/>
-        </w:rPr>
-        <w:t>ausgewertet</w:t>
-      </w:r>
-      <w:r>
-        <w:rPr>
-          <w:rFonts w:ascii="Arial" w:hAnsi="Arial" w:cs="Arial"/>
-        </w:rPr>
-        <w:t xml:space="preserve">. </w:t>
-      </w:r>
-      <w:r>
-        <w:rPr>
-          <w:rFonts w:ascii="Arial" w:hAnsi="Arial" w:cs="Arial"/>
-        </w:rPr>
-        <w:t xml:space="preserve">Aufgrund der </w:t>
-      </w:r>
-      <w:r>
-        <w:rPr>
-          <w:rFonts w:ascii="Arial" w:hAnsi="Arial" w:cs="Arial"/>
-        </w:rPr>
-        <w:t xml:space="preserve">mannigfaltigen Charakteristika und geringen Vergleichbarkeit der untersuchten Länder </w:t>
-      </w:r>
-      <w:r>
-        <w:rPr>
-          <w:rFonts w:ascii="Arial" w:hAnsi="Arial" w:cs="Arial"/>
-        </w:rPr>
-        <w:t xml:space="preserve">wird </w:t>
-      </w:r>
-      <w:r>
-        <w:rPr>
-          <w:rFonts w:ascii="Arial" w:hAnsi="Arial" w:cs="Arial"/>
-        </w:rPr>
-        <w:t xml:space="preserve">hierfür </w:t>
-      </w:r>
-      <w:r>
-        <w:rPr>
-          <w:rFonts w:ascii="Arial" w:hAnsi="Arial" w:cs="Arial"/>
-        </w:rPr>
-        <w:t xml:space="preserve">im Laufe der Analyse innerhalb der Fragestellungen zudem eine </w:t>
-      </w:r>
-      <w:r>
-        <w:rPr>
-          <w:rFonts w:ascii="Arial" w:hAnsi="Arial" w:cs="Arial"/>
-        </w:rPr>
-        <w:t>Kategorisierung</w:t>
-      </w:r>
-      <w:r>
-        <w:rPr>
-          <w:rFonts w:ascii="Arial" w:hAnsi="Arial" w:cs="Arial"/>
-        </w:rPr>
-        <w:t xml:space="preserve"> der Länder </w:t>
-      </w:r>
-      <w:r>
-        <w:rPr>
-          <w:rFonts w:ascii="Arial" w:hAnsi="Arial" w:cs="Arial"/>
-        </w:rPr>
-        <w:t>in</w:t>
-      </w:r>
-      <w:r>
-        <w:rPr>
-          <w:rFonts w:ascii="Arial" w:hAnsi="Arial" w:cs="Arial"/>
-        </w:rPr>
-        <w:t xml:space="preserve"> äquidistante Quantile unternommen</w:t>
-      </w:r>
-      <w:r>
-        <w:rPr>
-          <w:rFonts w:ascii="Arial" w:hAnsi="Arial" w:cs="Arial"/>
-        </w:rPr>
-        <w:t xml:space="preserve">, um aussagekräftigere Datengruppen zu generieren </w:t>
-      </w:r>
-      <w:r>
-        <w:rPr>
-          <w:rFonts w:ascii="Arial" w:hAnsi="Arial" w:cs="Arial"/>
-        </w:rPr>
-        <w:t>- je nach vorliegender Datenmenge in drei oder fünf Gruppen.</w:t>
-      </w:r>
-      <w:r>
-        <w:rPr>
-          <w:rFonts w:ascii="Arial" w:hAnsi="Arial" w:cs="Arial"/>
-        </w:rPr>
-        <w:t xml:space="preserve"> </w:t>
-      </w:r>
-    </w:p>
-    <w:p>
-      <w:pPr>
-        <w:jc w:val="both"/>
-        <w:rPr>
-          <w:rFonts w:ascii="Arial" w:hAnsi="Arial" w:cs="Arial"/>
-        </w:rPr>
-      </w:pPr>
-      <w:r>
-        <w:rPr>
-          <w:rFonts w:ascii="Arial" w:hAnsi="Arial" w:cs="Arial"/>
-          <w:i/>
-          <w:iCs/>
-          <w:color w:val="FF0000"/>
-        </w:rPr>
-        <w:lastRenderedPageBreak/>
-        <w:t>[FEHLT ETWAS ZUR METHODIK, VGL. BEISPIELABGABE (DETAILLIERTER)?]</w:t>
-      </w:r>
-    </w:p>
-    <w:p>
-      <w:pPr>
-        <w:jc w:val="both"/>
-        <w:rPr>
-          <w:rFonts w:ascii="Arial" w:hAnsi="Arial" w:cs="Arial"/>
-        </w:rPr>
-      </w:pPr>
-    </w:p>
-    <w:p>
-      <w:pPr>
-        <w:spacing w:after="60"/>
-        <w:jc w:val="both"/>
-        <w:rPr>
-          <w:rFonts w:ascii="Arial" w:hAnsi="Arial" w:cs="Arial"/>
-          <w:b/>
-          <w:bCs/>
-        </w:rPr>
-      </w:pPr>
-      <w:r>
-        <w:rPr>
-          <w:rFonts w:ascii="Arial" w:hAnsi="Arial" w:cs="Arial"/>
-          <w:b/>
-          <w:bCs/>
-        </w:rPr>
-        <w:t>Ergebnisse</w:t>
-      </w:r>
-    </w:p>
-    <w:p>
-      <w:pPr>
-        <w:jc w:val="both"/>
-        <w:rPr>
-          <w:rFonts w:ascii="Arial" w:hAnsi="Arial" w:cs="Arial"/>
-          <w:color w:val="FF0000"/>
-        </w:rPr>
-      </w:pPr>
-      <w:r>
-        <w:rPr>
-          <w:rFonts w:ascii="Arial" w:hAnsi="Arial" w:cs="Arial"/>
-          <w:color w:val="FF0000"/>
-        </w:rPr>
-        <w:t>[VGL. BEISPIELABGABE UND FÜGE ERGEBNISSE EIN]</w:t>
-      </w:r>
-    </w:p>
-    <w:p>
-      <w:pPr>
-        <w:jc w:val="both"/>
-        <w:rPr>
-          <w:rFonts w:ascii="Arial" w:hAnsi="Arial" w:cs="Arial"/>
-          <w:color w:val="FF0000"/>
-        </w:rPr>
-      </w:pPr>
-    </w:p>
-    <w:p>
-      <w:pPr>
-        <w:spacing w:after="60"/>
-        <w:jc w:val="both"/>
-        <w:rPr>
-          <w:rFonts w:ascii="Arial" w:hAnsi="Arial" w:cs="Arial"/>
-          <w:b/>
-          <w:bCs/>
-        </w:rPr>
-      </w:pPr>
-      <w:r>
-        <w:rPr>
-          <w:rFonts w:ascii="Arial" w:hAnsi="Arial" w:cs="Arial"/>
-          <w:b/>
-          <w:bCs/>
-        </w:rPr>
-        <w:t>Ausblick</w:t>
-      </w:r>
-    </w:p>
-    <w:p>
-      <w:pPr>
-        <w:jc w:val="both"/>
-        <w:rPr>
-          <w:rFonts w:ascii="Arial" w:hAnsi="Arial" w:cs="Arial"/>
-        </w:rPr>
-      </w:pPr>
-      <w:r>
-        <w:rPr>
-          <w:rFonts w:ascii="Arial" w:hAnsi="Arial" w:cs="Arial"/>
-        </w:rPr>
-        <w:t>Methodische Herausforderungen in der Analyse umfassen Datenlücken in den Längs</w:t>
-      </w:r>
-      <w:r>
-        <w:rPr>
-          <w:rFonts w:ascii="Arial" w:hAnsi="Arial" w:cs="Arial"/>
-        </w:rPr>
-        <w:t>-</w:t>
-      </w:r>
-      <w:proofErr w:type="spellStart"/>
-      <w:r>
-        <w:rPr>
-          <w:rFonts w:ascii="Arial" w:hAnsi="Arial" w:cs="Arial"/>
-        </w:rPr>
-        <w:t>schnittdaten</w:t>
-      </w:r>
-      <w:proofErr w:type="spellEnd"/>
-      <w:r>
-        <w:rPr>
-          <w:rFonts w:ascii="Arial" w:hAnsi="Arial" w:cs="Arial"/>
-        </w:rPr>
-        <w:t xml:space="preserve"> </w:t>
-      </w:r>
-      <w:r>
-        <w:rPr>
-          <w:rFonts w:ascii="Arial" w:hAnsi="Arial" w:cs="Arial"/>
-        </w:rPr>
-        <w:t xml:space="preserve">sowie die Vergleichbarkeit der inkongruenten Länder. </w:t>
-      </w:r>
-    </w:p>
-    <w:p>
-      <w:pPr>
-        <w:pStyle w:val="Listenabsatz"/>
-        <w:numPr>
-          <w:ilvl w:val="0"/>
-          <w:numId w:val="2"/>
-        </w:numPr>
-        <w:jc w:val="both"/>
-        <w:rPr>
-          <w:rFonts w:ascii="Arial" w:hAnsi="Arial" w:cs="Arial"/>
-          <w:color w:val="FF0000"/>
-        </w:rPr>
-      </w:pPr>
-      <w:r>
-        <w:rPr>
-          <w:rFonts w:ascii="Arial" w:hAnsi="Arial" w:cs="Arial"/>
-          <w:color w:val="FF0000"/>
-        </w:rPr>
-        <w:t xml:space="preserve">BESSERE VERGLEICHBARKEIT INNERHALB DER STICHPROBE </w:t>
-      </w:r>
-    </w:p>
-    <w:p>
-      <w:pPr>
-        <w:pStyle w:val="Listenabsatz"/>
-        <w:numPr>
-          <w:ilvl w:val="0"/>
-          <w:numId w:val="2"/>
-        </w:numPr>
-        <w:jc w:val="both"/>
-        <w:rPr>
-          <w:rFonts w:ascii="Arial" w:hAnsi="Arial" w:cs="Arial"/>
-          <w:color w:val="FF0000"/>
-        </w:rPr>
-      </w:pPr>
-      <w:r>
-        <w:rPr>
-          <w:rFonts w:ascii="Arial" w:hAnsi="Arial" w:cs="Arial"/>
-          <w:color w:val="FF0000"/>
-        </w:rPr>
-        <w:t>BESSERE ERHEBUNGSART UM DATENLÜCKEN ZU VERHINDERN</w:t>
-      </w:r>
-    </w:p>
-    <w:p>
-      <w:pPr>
-        <w:jc w:val="both"/>
-        <w:rPr>
-          <w:rFonts w:ascii="Arial" w:hAnsi="Arial" w:cs="Arial"/>
-        </w:rPr>
-      </w:pPr>
-      <w:r>
-        <w:rPr>
-          <w:rFonts w:ascii="Arial" w:hAnsi="Arial" w:cs="Arial"/>
-        </w:rPr>
-        <w:t xml:space="preserve">Die Ergebnisse betonen die Wichtigkeit </w:t>
-      </w:r>
-      <w:r>
-        <w:rPr>
-          <w:rFonts w:ascii="Arial" w:hAnsi="Arial" w:cs="Arial"/>
-        </w:rPr>
-        <w:t xml:space="preserve">von </w:t>
-      </w:r>
-      <w:r>
-        <w:rPr>
-          <w:rFonts w:ascii="Arial" w:hAnsi="Arial" w:cs="Arial"/>
-        </w:rPr>
-        <w:t>präziseren Datenerfassungsmethoden</w:t>
-      </w:r>
-      <w:r>
-        <w:rPr>
-          <w:rFonts w:ascii="Arial" w:hAnsi="Arial" w:cs="Arial"/>
-        </w:rPr>
-        <w:t>. Zudem werden für einen zukünftigen Rückschluss aus der Stichprobe auf die restlichen Länder der Welt repräsentativere Untersuchungseinheiten für die weltweite Lage benötigt, um außerhalb eines vakuumierten Umfelds schlussfolgern zu können.</w:t>
+        </w:rPr>
+        <w:t xml:space="preserve">um dem geringwertigen Datenaufkommen entgegenzuwirken. </w:t>
+      </w:r>
+      <w:r>
+        <w:rPr>
+          <w:rFonts w:ascii="Arial" w:hAnsi="Arial" w:cs="Arial"/>
+        </w:rPr>
+        <w:t>Zudem werden für einen zukünftigen Rückschluss aus der Stichprobe auf die restlichen Länder der Welt repräsentativere Untersuchungseinheiten für die weltweite Lage benötigt, um außerhalb eines vakuumierten Umfelds schlussfolgern zu können.</w:t>
+      </w:r>
+      <w:r>
+        <w:rPr>
+          <w:rFonts w:ascii="Arial" w:hAnsi="Arial" w:cs="Arial"/>
+        </w:rPr>
+        <w:t xml:space="preserve"> Auch Informationen zu weiteren Indikatoren können dabei helfen, gewonnene Erkenntnisse zu bestätigen oder zu widerlegen.</w:t>
       </w:r>
     </w:p>
     <w:sectPr>
-      <w:headerReference w:type="default" r:id="rId7"/>
+      <w:headerReference w:type="default" r:id="rId8"/>
       <w:pgSz w:w="11900" w:h="16840"/>
       <w:pgMar w:top="1417" w:right="1417" w:bottom="1134" w:left="1417" w:header="708" w:footer="708" w:gutter="0"/>
       <w:cols w:space="708"/>
@@ -1092,16 +646,8 @@
       <w:rPr>
         <w:rFonts w:ascii="Arial" w:hAnsi="Arial" w:cs="Arial"/>
       </w:rPr>
-      <w:t xml:space="preserve">, Maximilian Frei, Leonie Mertes, Iman </w:t>
+      <w:t>, Maximilian Frei, Leonie Mertes</w:t>
     </w:r>
-    <w:proofErr w:type="spellStart"/>
-    <w:r>
-      <w:rPr>
-        <w:rFonts w:ascii="Arial" w:hAnsi="Arial" w:cs="Arial"/>
-      </w:rPr>
-      <w:t>Saffari</w:t>
-    </w:r>
-    <w:proofErr w:type="spellEnd"/>
     <w:r>
       <w:rPr>
         <w:rFonts w:ascii="Arial" w:hAnsi="Arial" w:cs="Arial"/>
@@ -2614,4 +2160,16 @@
     </a:ext>
   </a:extLst>
 </a:theme>
+</file>
+
+<file path=customXml/item1.xml><?xml version="1.0" encoding="utf-8"?>
+<b:Sources xmlns:b="http://schemas.openxmlformats.org/officeDocument/2006/bibliography" xmlns="http://schemas.openxmlformats.org/officeDocument/2006/bibliography" SelectedStyle="/APASixthEditionOfficeOnline.xsl" StyleName="APA" Version="6"/>
+</file>
+
+<file path=customXml/itemProps1.xml><?xml version="1.0" encoding="utf-8"?>
+<ds:datastoreItem xmlns:ds="http://schemas.openxmlformats.org/officeDocument/2006/customXml" ds:itemID="{55DE14B3-0DB7-D84A-96EC-1F06F900BE05}">
+  <ds:schemaRefs>
+    <ds:schemaRef ds:uri="http://schemas.openxmlformats.org/officeDocument/2006/bibliography"/>
+  </ds:schemaRefs>
+</ds:datastoreItem>
 </file>
</xml_diff>

<commit_message>
slightly change executive summary
</commit_message>
<xml_diff>
--- a/Executive Summary - World Bank.docx
+++ b/Executive Summary - World Bank.docx
@@ -377,8 +377,15 @@
       <w:r>
         <w:rPr>
           <w:rFonts w:ascii="Arial" w:hAnsi="Arial" w:cs="Arial"/>
-        </w:rPr>
-        <w:t xml:space="preserve">mannigfaltigen Charakteristika und geringen Vergleichbarkeit der untersuchten Länder </w:t>
+          <w:color w:val="FF0000"/>
+        </w:rPr>
+        <w:t xml:space="preserve">mannigfaltigen </w:t>
+      </w:r>
+      <w:r>
+        <w:rPr>
+          <w:rFonts w:ascii="Arial" w:hAnsi="Arial" w:cs="Arial"/>
+        </w:rPr>
+        <w:t xml:space="preserve">Charakteristika und geringen Vergleichbarkeit der untersuchten Länder </w:t>
       </w:r>
       <w:r>
         <w:rPr>
@@ -459,6 +466,51 @@
         </w:rPr>
         <w:t>Ergebnisse</w:t>
       </w:r>
+    </w:p>
+    <w:p>
+      <w:pPr>
+        <w:jc w:val="both"/>
+        <w:rPr>
+          <w:rFonts w:ascii="Arial" w:hAnsi="Arial" w:cs="Arial"/>
+          <w:color w:val="FF0000"/>
+        </w:rPr>
+      </w:pPr>
+    </w:p>
+    <w:p>
+      <w:pPr>
+        <w:jc w:val="both"/>
+        <w:rPr>
+          <w:rFonts w:ascii="Arial" w:hAnsi="Arial" w:cs="Arial"/>
+          <w:color w:val="FF0000"/>
+        </w:rPr>
+      </w:pPr>
+    </w:p>
+    <w:p>
+      <w:pPr>
+        <w:jc w:val="both"/>
+        <w:rPr>
+          <w:rFonts w:ascii="Arial" w:hAnsi="Arial" w:cs="Arial"/>
+          <w:color w:val="FF0000"/>
+        </w:rPr>
+      </w:pPr>
+    </w:p>
+    <w:p>
+      <w:pPr>
+        <w:jc w:val="both"/>
+        <w:rPr>
+          <w:rFonts w:ascii="Arial" w:hAnsi="Arial" w:cs="Arial"/>
+          <w:color w:val="FF0000"/>
+        </w:rPr>
+      </w:pPr>
+    </w:p>
+    <w:p>
+      <w:pPr>
+        <w:jc w:val="both"/>
+        <w:rPr>
+          <w:rFonts w:ascii="Arial" w:hAnsi="Arial" w:cs="Arial"/>
+          <w:color w:val="FF0000"/>
+        </w:rPr>
+      </w:pPr>
     </w:p>
     <w:p>
       <w:pPr>

</xml_diff>

<commit_message>
slightly adjust executive summary
</commit_message>
<xml_diff>
--- a/Executive Summary - World Bank.docx
+++ b/Executive Summary - World Bank.docx
@@ -203,7 +203,7 @@
         <w:rPr>
           <w:rFonts w:ascii="Arial" w:hAnsi="Arial" w:cs="Arial"/>
         </w:rPr>
-        <w:t>Die Längsschnittdaten sehen sich mit Herausforderungen wie Erhebungsschwierigkeiten und daraus resultierenden Datenlücken konfrontiert</w:t>
+        <w:t>Die Längsschnittdaten sehen sich mit Herausforderungen wie Datenlücken konfrontiert</w:t>
       </w:r>
       <w:r>
         <w:rPr>
@@ -258,7 +258,19 @@
         <w:rPr>
           <w:rFonts w:ascii="Arial" w:hAnsi="Arial" w:cs="Arial"/>
         </w:rPr>
-        <w:t xml:space="preserve">der vorliegenden Daten fehlerhafte Werte vor, die um das Zehnfache </w:t>
+        <w:t>der vorliegenden Daten fehlerhafte Werte vor, die um das Zehn</w:t>
+      </w:r>
+      <w:r>
+        <w:rPr>
+          <w:rFonts w:ascii="Arial" w:hAnsi="Arial" w:cs="Arial"/>
+        </w:rPr>
+        <w:t>-</w:t>
+      </w:r>
+      <w:r>
+        <w:rPr>
+          <w:rFonts w:ascii="Arial" w:hAnsi="Arial" w:cs="Arial"/>
+        </w:rPr>
+        <w:t xml:space="preserve"> </w:t>
       </w:r>
       <w:r>
         <w:rPr>
@@ -300,19 +312,7 @@
         <w:rPr>
           <w:rFonts w:ascii="Arial" w:hAnsi="Arial" w:cs="Arial"/>
         </w:rPr>
-        <w:t>ausfallen</w:t>
-      </w:r>
-      <w:r>
-        <w:rPr>
-          <w:rFonts w:ascii="Arial" w:hAnsi="Arial" w:cs="Arial"/>
-        </w:rPr>
-        <w:t xml:space="preserve"> als </w:t>
-      </w:r>
-      <w:r>
-        <w:rPr>
-          <w:rFonts w:ascii="Arial" w:hAnsi="Arial" w:cs="Arial"/>
-        </w:rPr>
-        <w:t>in der Realität. Nach entsprechender Rücksprache w</w:t>
+        <w:t>ausfallen. Nach Rücksprache w</w:t>
       </w:r>
       <w:r>
         <w:rPr>
@@ -324,7 +324,7 @@
         <w:rPr>
           <w:rFonts w:ascii="Arial" w:hAnsi="Arial" w:cs="Arial"/>
         </w:rPr>
-        <w:t xml:space="preserve">rden diese zwar in die Analyse mitaufgenommen, allerdings als Fehler berücksichtigt und damit die Aussagekraft auf die wahrhaftigen Daten beschränkt. Die Zusammenhänge zwischen den einzelnen Indikatoren werden </w:t>
+        <w:t xml:space="preserve">rden diese zwar in die Analyse mitaufgenommen, allerdings als Fehler berücksichtigt. Die Zusammenhänge zwischen den einzelnen Indikatoren werden </w:t>
       </w:r>
       <w:r>
         <w:rPr>
@@ -348,13 +348,61 @@
         <w:rPr>
           <w:rFonts w:ascii="Arial" w:hAnsi="Arial" w:cs="Arial"/>
         </w:rPr>
-        <w:t xml:space="preserve">n unterschiedlichen Visualisierungen </w:t>
-      </w:r>
-      <w:r>
-        <w:rPr>
-          <w:rFonts w:ascii="Arial" w:hAnsi="Arial" w:cs="Arial"/>
-        </w:rPr>
-        <w:t xml:space="preserve">(z.B. Punkt-, Linien-, Säulen- und Boxdiagramme) </w:t>
+        <w:t xml:space="preserve">n Visualisierungen </w:t>
+      </w:r>
+      <w:r>
+        <w:rPr>
+          <w:rFonts w:ascii="Arial" w:hAnsi="Arial" w:cs="Arial"/>
+        </w:rPr>
+        <w:t xml:space="preserve">(z.B. </w:t>
+      </w:r>
+      <w:r>
+        <w:rPr>
+          <w:rFonts w:ascii="Arial" w:hAnsi="Arial" w:cs="Arial"/>
+        </w:rPr>
+        <w:t>Säulen-</w:t>
+      </w:r>
+      <w:r>
+        <w:rPr>
+          <w:rFonts w:ascii="Arial" w:hAnsi="Arial" w:cs="Arial"/>
+        </w:rPr>
+        <w:t xml:space="preserve">, Linien-, </w:t>
+      </w:r>
+      <w:r>
+        <w:rPr>
+          <w:rFonts w:ascii="Arial" w:hAnsi="Arial" w:cs="Arial"/>
+        </w:rPr>
+        <w:t>Punkt</w:t>
+      </w:r>
+      <w:r>
+        <w:rPr>
+          <w:rFonts w:ascii="Arial" w:hAnsi="Arial" w:cs="Arial"/>
+        </w:rPr>
+        <w:t xml:space="preserve">- und </w:t>
+      </w:r>
+      <w:r>
+        <w:rPr>
+          <w:rFonts w:ascii="Arial" w:hAnsi="Arial" w:cs="Arial"/>
+        </w:rPr>
+        <w:t>Box</w:t>
+      </w:r>
+      <w:r>
+        <w:rPr>
+          <w:rFonts w:ascii="Arial" w:hAnsi="Arial" w:cs="Arial"/>
+        </w:rPr>
+        <w:t>diagramm</w:t>
+      </w:r>
+      <w:r>
+        <w:rPr>
+          <w:rFonts w:ascii="Arial" w:hAnsi="Arial" w:cs="Arial"/>
+        </w:rPr>
+        <w:t>e</w:t>
+      </w:r>
+      <w:r>
+        <w:rPr>
+          <w:rFonts w:ascii="Arial" w:hAnsi="Arial" w:cs="Arial"/>
+        </w:rPr>
+        <w:t xml:space="preserve">) </w:t>
       </w:r>
       <w:r>
         <w:rPr>
@@ -377,9 +425,14 @@
       <w:r>
         <w:rPr>
           <w:rFonts w:ascii="Arial" w:hAnsi="Arial" w:cs="Arial"/>
-          <w:color w:val="FF0000"/>
-        </w:rPr>
-        <w:t xml:space="preserve">mannigfaltigen </w:t>
+        </w:rPr>
+        <w:t>vielfältigen</w:t>
+      </w:r>
+      <w:r>
+        <w:rPr>
+          <w:rFonts w:ascii="Arial" w:hAnsi="Arial" w:cs="Arial"/>
+        </w:rPr>
+        <w:t xml:space="preserve"> </w:t>
       </w:r>
       <w:r>
         <w:rPr>
@@ -391,7 +444,19 @@
         <w:rPr>
           <w:rFonts w:ascii="Arial" w:hAnsi="Arial" w:cs="Arial"/>
         </w:rPr>
-        <w:t xml:space="preserve">wird im Laufe der Analyse innerhalb der Fragestellungen zudem eine </w:t>
+        <w:t xml:space="preserve">wird im Laufe der Analyse innerhalb der Fragestellungen zudem </w:t>
+      </w:r>
+      <w:r>
+        <w:rPr>
+          <w:rFonts w:ascii="Arial" w:hAnsi="Arial" w:cs="Arial"/>
+        </w:rPr>
+        <w:t>eine</w:t>
+      </w:r>
+      <w:r>
+        <w:rPr>
+          <w:rFonts w:ascii="Arial" w:hAnsi="Arial" w:cs="Arial"/>
+        </w:rPr>
+        <w:t xml:space="preserve"> </w:t>
       </w:r>
       <w:r>
         <w:rPr>
@@ -421,7 +486,7 @@
         <w:rPr>
           <w:rFonts w:ascii="Arial" w:hAnsi="Arial" w:cs="Arial"/>
         </w:rPr>
-        <w:t xml:space="preserve"> nach thematischen gewählten Indikatoren</w:t>
+        <w:t xml:space="preserve"> nach thematisch gewählten Indikatoren</w:t>
       </w:r>
       <w:r>
         <w:rPr>
@@ -439,7 +504,31 @@
         <w:rPr>
           <w:rFonts w:ascii="Arial" w:hAnsi="Arial" w:cs="Arial"/>
         </w:rPr>
-        <w:t>- je nach vorliegender Datenmenge in drei oder fünf Gruppen.</w:t>
+        <w:t>-</w:t>
+      </w:r>
+      <w:r>
+        <w:rPr>
+          <w:rFonts w:ascii="Arial" w:hAnsi="Arial" w:cs="Arial"/>
+        </w:rPr>
+        <w:t xml:space="preserve"> je</w:t>
+      </w:r>
+      <w:r>
+        <w:rPr>
+          <w:rFonts w:ascii="Arial" w:hAnsi="Arial" w:cs="Arial"/>
+        </w:rPr>
+        <w:t xml:space="preserve"> nach vorliegender Datenmenge in drei</w:t>
+      </w:r>
+      <w:r>
+        <w:rPr>
+          <w:rFonts w:ascii="Arial" w:hAnsi="Arial" w:cs="Arial"/>
+        </w:rPr>
+        <w:t xml:space="preserve"> oder</w:t>
+      </w:r>
+      <w:r>
+        <w:rPr>
+          <w:rFonts w:ascii="Arial" w:hAnsi="Arial" w:cs="Arial"/>
+        </w:rPr>
+        <w:t xml:space="preserve"> fünf Gruppen.</w:t>
       </w:r>
       <w:r>
         <w:rPr>
@@ -475,6 +564,29 @@
           <w:color w:val="FF0000"/>
         </w:rPr>
       </w:pPr>
+      <w:r>
+        <w:rPr>
+          <w:rFonts w:ascii="Arial" w:hAnsi="Arial" w:cs="Arial"/>
+          <w:color w:val="FF0000"/>
+        </w:rPr>
+        <w:t xml:space="preserve">Für die Betrachtung der Beziehungen zwischen den einzelnen Indikatoren unter </w:t>
+      </w:r>
+      <w:proofErr w:type="spellStart"/>
+      <w:r>
+        <w:rPr>
+          <w:rFonts w:ascii="Arial" w:hAnsi="Arial" w:cs="Arial"/>
+          <w:color w:val="FF0000"/>
+        </w:rPr>
+        <w:t>ungruppierten</w:t>
+      </w:r>
+      <w:proofErr w:type="spellEnd"/>
+      <w:r>
+        <w:rPr>
+          <w:rFonts w:ascii="Arial" w:hAnsi="Arial" w:cs="Arial"/>
+          <w:color w:val="FF0000"/>
+        </w:rPr>
+        <w:t xml:space="preserve"> Umständen konnten für alle jeweils tendenziell positive Zusammenhänge im schwachen bis mittelstarken Intensitätsbereich festgestellt werden. </w:t>
+      </w:r>
     </w:p>
     <w:p>
       <w:pPr>
@@ -484,6 +596,13 @@
           <w:color w:val="FF0000"/>
         </w:rPr>
       </w:pPr>
+      <w:r>
+        <w:rPr>
+          <w:rFonts w:ascii="Arial" w:hAnsi="Arial" w:cs="Arial"/>
+          <w:color w:val="FF0000"/>
+        </w:rPr>
+        <w:t xml:space="preserve">Zu (i): </w:t>
+      </w:r>
     </w:p>
     <w:p>
       <w:pPr>
@@ -493,6 +612,13 @@
           <w:color w:val="FF0000"/>
         </w:rPr>
       </w:pPr>
+      <w:r>
+        <w:rPr>
+          <w:rFonts w:ascii="Arial" w:hAnsi="Arial" w:cs="Arial"/>
+          <w:color w:val="FF0000"/>
+        </w:rPr>
+        <w:t xml:space="preserve">Zu (ii): </w:t>
+      </w:r>
     </w:p>
     <w:p>
       <w:pPr>
@@ -502,6 +628,13 @@
           <w:color w:val="FF0000"/>
         </w:rPr>
       </w:pPr>
+      <w:r>
+        <w:rPr>
+          <w:rFonts w:ascii="Arial" w:hAnsi="Arial" w:cs="Arial"/>
+          <w:color w:val="FF0000"/>
+        </w:rPr>
+        <w:t>Zu (iii):</w:t>
+      </w:r>
     </w:p>
     <w:p>
       <w:pPr>
@@ -511,22 +644,12 @@
           <w:color w:val="FF0000"/>
         </w:rPr>
       </w:pPr>
-    </w:p>
-    <w:p>
-      <w:pPr>
-        <w:spacing w:after="240"/>
-        <w:jc w:val="both"/>
+      <w:r>
         <w:rPr>
           <w:rFonts w:ascii="Arial" w:hAnsi="Arial" w:cs="Arial"/>
           <w:color w:val="FF0000"/>
         </w:rPr>
-      </w:pPr>
-      <w:r>
-        <w:rPr>
-          <w:rFonts w:ascii="Arial" w:hAnsi="Arial" w:cs="Arial"/>
-          <w:color w:val="FF0000"/>
-        </w:rPr>
-        <w:t>[VGL. BEISPIELABGABE UND FÜGE ERGEBNISSE EIN]</w:t>
+        <w:t>Zu (iv): der Zusammenhang ist auch im gruppierten Zustand für fast alle Ländergrößen wiederzufinden, einzig bei relativer Betrachtung haben die sehr großen Länder eine gegenläufige Entwicklung.</w:t>
       </w:r>
     </w:p>
     <w:p>

</xml_diff>

<commit_message>
HIV results ex Sum
</commit_message>
<xml_diff>
--- a/Executive Summary - World Bank.docx
+++ b/Executive Summary - World Bank.docx
@@ -569,23 +569,7 @@
           <w:rFonts w:ascii="Arial" w:hAnsi="Arial" w:cs="Arial"/>
           <w:color w:val="FF0000"/>
         </w:rPr>
-        <w:t xml:space="preserve">Für die Betrachtung der Beziehungen zwischen den einzelnen Indikatoren unter </w:t>
-      </w:r>
-      <w:proofErr w:type="spellStart"/>
-      <w:r>
-        <w:rPr>
-          <w:rFonts w:ascii="Arial" w:hAnsi="Arial" w:cs="Arial"/>
-          <w:color w:val="FF0000"/>
-        </w:rPr>
-        <w:t>ungruppierten</w:t>
-      </w:r>
-      <w:proofErr w:type="spellEnd"/>
-      <w:r>
-        <w:rPr>
-          <w:rFonts w:ascii="Arial" w:hAnsi="Arial" w:cs="Arial"/>
-          <w:color w:val="FF0000"/>
-        </w:rPr>
-        <w:t xml:space="preserve"> Umständen konnten für alle jeweils tendenziell positive Zusammenhänge im schwachen bis mittelstarken Intensitätsbereich festgestellt werden. </w:t>
+        <w:t xml:space="preserve">Für die Betrachtung der Beziehungen zwischen den einzelnen Indikatoren unter ungruppierten Umständen konnten für alle jeweils tendenziell positive Zusammenhänge im schwachen bis mittelstarken Intensitätsbereich festgestellt werden. </w:t>
       </w:r>
     </w:p>
     <w:p>
@@ -603,6 +587,13 @@
         </w:rPr>
         <w:t xml:space="preserve">Zu (i): </w:t>
       </w:r>
+      <w:r>
+        <w:rPr>
+          <w:rFonts w:ascii="Arial" w:hAnsi="Arial" w:cs="Arial"/>
+          <w:color w:val="FF0000"/>
+        </w:rPr>
+        <w:t xml:space="preserve">Mit Gruppierung der Daten ist erkennbar, dass die HIV-Werte für Länder mit sehr großem relativem Alkoholkonsum pro Kopf eine viel größere Streuung aufweisen, aber nicht unbedingt höhere HIV-Prävalenzen. Der positive Zusammenhang von Anteil an Erwerbstätigen mit grundlegender Bildung und der HIV-Prävalenz wird durch die Gruppierung bestätigt. </w:t>
+      </w:r>
     </w:p>
     <w:p>
       <w:pPr>
@@ -635,6 +626,13 @@
         </w:rPr>
         <w:t>Zu (iii):</w:t>
       </w:r>
+      <w:r>
+        <w:rPr>
+          <w:rFonts w:ascii="Arial" w:hAnsi="Arial" w:cs="Arial"/>
+          <w:color w:val="FF0000"/>
+        </w:rPr>
+        <w:t xml:space="preserve"> Mit der Gruppierung zeigt sich, dass Länder mit sehr geringem relativem Tabakkonsum ein sehr niedriges BIP pro Kopf aufweisen, während sich für andere Kategorien ein negativer Zusammenhang zeigt.</w:t>
+      </w:r>
     </w:p>
     <w:p>
       <w:pPr>
@@ -702,7 +700,14 @@
         <w:rPr>
           <w:rFonts w:ascii="Arial" w:hAnsi="Arial" w:cs="Arial"/>
         </w:rPr>
-        <w:t xml:space="preserve">Die Ergebnisse betonen die Wichtigkeit </w:t>
+        <w:t xml:space="preserve">Die Ergebnisse </w:t>
+      </w:r>
+      <w:r>
+        <w:rPr>
+          <w:rFonts w:ascii="Arial" w:hAnsi="Arial" w:cs="Arial"/>
+        </w:rPr>
+        <w:lastRenderedPageBreak/>
+        <w:t xml:space="preserve">betonen die Wichtigkeit </w:t>
       </w:r>
       <w:r>
         <w:rPr>

</xml_diff>

<commit_message>
small adjustment ex Sum
</commit_message>
<xml_diff>
--- a/Executive Summary - World Bank.docx
+++ b/Executive Summary - World Bank.docx
@@ -585,14 +585,7 @@
           <w:rFonts w:ascii="Arial" w:hAnsi="Arial" w:cs="Arial"/>
           <w:color w:val="FF0000"/>
         </w:rPr>
-        <w:t xml:space="preserve">Zu (i): </w:t>
-      </w:r>
-      <w:r>
-        <w:rPr>
-          <w:rFonts w:ascii="Arial" w:hAnsi="Arial" w:cs="Arial"/>
-          <w:color w:val="FF0000"/>
-        </w:rPr>
-        <w:t xml:space="preserve">Mit Gruppierung der Daten ist erkennbar, dass die HIV-Werte für Länder mit sehr großem relativem Alkoholkonsum pro Kopf eine viel größere Streuung aufweisen, aber nicht unbedingt höhere HIV-Prävalenzen. Der positive Zusammenhang von Anteil an Erwerbstätigen mit grundlegender Bildung und der HIV-Prävalenz wird durch die Gruppierung bestätigt. </w:t>
+        <w:t>#? Diese zusätzlichen Anmerkungen, haben sich durch die Gruppierung ergeben:)</w:t>
       </w:r>
     </w:p>
     <w:p>
@@ -608,7 +601,35 @@
           <w:rFonts w:ascii="Arial" w:hAnsi="Arial" w:cs="Arial"/>
           <w:color w:val="FF0000"/>
         </w:rPr>
-        <w:t xml:space="preserve">Zu (ii): </w:t>
+        <w:t xml:space="preserve">Zu (i): </w:t>
+      </w:r>
+      <w:r>
+        <w:rPr>
+          <w:rFonts w:ascii="Arial" w:hAnsi="Arial" w:cs="Arial"/>
+          <w:color w:val="FF0000"/>
+        </w:rPr>
+        <w:t xml:space="preserve">Mit Gruppierung der Daten ist erkennbar, dass die HIV-Werte für Länder mit sehr großem relativem Alkoholkonsum pro Kopf eine viel größere Streuung aufweisen, aber nicht unbedingt höhere HIV-Prävalenzen. </w:t>
+      </w:r>
+      <w:r>
+        <w:rPr>
+          <w:rFonts w:ascii="Arial" w:hAnsi="Arial" w:cs="Arial"/>
+          <w:color w:val="FF0000"/>
+        </w:rPr>
+        <w:t>(</w:t>
+      </w:r>
+      <w:r>
+        <w:rPr>
+          <w:rFonts w:ascii="Arial" w:hAnsi="Arial" w:cs="Arial"/>
+          <w:color w:val="FF0000"/>
+        </w:rPr>
+        <w:t>Der positive Zusammenhang von Anteil an Erwerbstätigen mit grundlegender Bildung und der HIV-Prävalenz wird durch die Gruppierung bestätigt.</w:t>
+      </w:r>
+      <w:r>
+        <w:rPr>
+          <w:rFonts w:ascii="Arial" w:hAnsi="Arial" w:cs="Arial"/>
+          <w:color w:val="FF0000"/>
+        </w:rPr>
+        <w:t>)</w:t>
       </w:r>
     </w:p>
     <w:p>
@@ -624,14 +645,7 @@
           <w:rFonts w:ascii="Arial" w:hAnsi="Arial" w:cs="Arial"/>
           <w:color w:val="FF0000"/>
         </w:rPr>
-        <w:t>Zu (iii):</w:t>
-      </w:r>
-      <w:r>
-        <w:rPr>
-          <w:rFonts w:ascii="Arial" w:hAnsi="Arial" w:cs="Arial"/>
-          <w:color w:val="FF0000"/>
-        </w:rPr>
-        <w:t xml:space="preserve"> Mit der Gruppierung zeigt sich, dass Länder mit sehr geringem relativem Tabakkonsum ein sehr niedriges BIP pro Kopf aufweisen, während sich für andere Kategorien ein negativer Zusammenhang zeigt.</w:t>
+        <w:t xml:space="preserve">Zu (ii): </w:t>
       </w:r>
     </w:p>
     <w:p>
@@ -647,11 +661,34 @@
           <w:rFonts w:ascii="Arial" w:hAnsi="Arial" w:cs="Arial"/>
           <w:color w:val="FF0000"/>
         </w:rPr>
-        <w:t>Zu (iv): der Zusammenhang ist auch im gruppierten Zustand für fast alle Ländergrößen wiederzufinden, einzig bei relativer Betrachtung haben die sehr großen Länder eine gegenläufige Entwicklung.</w:t>
+        <w:t>Zu (iii):</w:t>
+      </w:r>
+      <w:r>
+        <w:rPr>
+          <w:rFonts w:ascii="Arial" w:hAnsi="Arial" w:cs="Arial"/>
+          <w:color w:val="FF0000"/>
+        </w:rPr>
+        <w:t xml:space="preserve"> Mit der Gruppierung zeigt sich, dass Länder mit sehr geringem relativem Tabakkonsum ein sehr niedriges BIP pro Kopf aufweisen, während sich für andere Kategorien ein negativer Zusammenhang zeigt.</w:t>
       </w:r>
     </w:p>
     <w:p>
       <w:pPr>
+        <w:jc w:val="both"/>
+        <w:rPr>
+          <w:rFonts w:ascii="Arial" w:hAnsi="Arial" w:cs="Arial"/>
+          <w:color w:val="FF0000"/>
+        </w:rPr>
+      </w:pPr>
+      <w:r>
+        <w:rPr>
+          <w:rFonts w:ascii="Arial" w:hAnsi="Arial" w:cs="Arial"/>
+          <w:color w:val="FF0000"/>
+        </w:rPr>
+        <w:t>Zu (iv): der Zusammenhang ist auch im gruppierten Zustand für fast alle Ländergrößen wiederzufinden, einzig bei relativer Betrachtung haben die sehr großen Länder eine gegenläufige Entwicklung.</w:t>
+      </w:r>
+    </w:p>
+    <w:p>
+      <w:pPr>
         <w:spacing w:after="60"/>
         <w:jc w:val="both"/>
         <w:rPr>
@@ -681,6 +718,7 @@
         <w:rPr>
           <w:rFonts w:ascii="Arial" w:hAnsi="Arial" w:cs="Arial"/>
         </w:rPr>
+        <w:lastRenderedPageBreak/>
         <w:t xml:space="preserve">Methodische Herausforderungen in der Analyse umfassen Datenlücken in den Längsschnittdaten </w:t>
       </w:r>
       <w:r>
@@ -700,14 +738,7 @@
         <w:rPr>
           <w:rFonts w:ascii="Arial" w:hAnsi="Arial" w:cs="Arial"/>
         </w:rPr>
-        <w:t xml:space="preserve">Die Ergebnisse </w:t>
-      </w:r>
-      <w:r>
-        <w:rPr>
-          <w:rFonts w:ascii="Arial" w:hAnsi="Arial" w:cs="Arial"/>
-        </w:rPr>
-        <w:lastRenderedPageBreak/>
-        <w:t xml:space="preserve">betonen die Wichtigkeit </w:t>
+        <w:t xml:space="preserve">Die Ergebnisse betonen die Wichtigkeit </w:t>
       </w:r>
       <w:r>
         <w:rPr>

</xml_diff>